<commit_message>
fichier zip de remise
</commit_message>
<xml_diff>
--- a/Devoir 2/Rapport_Devoir2.docx
+++ b/Devoir 2/Rapport_Devoir2.docx
@@ -785,7 +785,7 @@
                 <w:noProof/>
                 <w:webHidden/>
               </w:rPr>
-              <w:t>5</w:t>
+              <w:t>3</w:t>
             </w:r>
             <w:r>
               <w:rPr>
@@ -859,7 +859,7 @@
                 <w:noProof/>
                 <w:webHidden/>
               </w:rPr>
-              <w:t>6</w:t>
+              <w:t>4</w:t>
             </w:r>
             <w:r>
               <w:rPr>
@@ -953,7 +953,7 @@
                 <w:noProof/>
                 <w:webHidden/>
               </w:rPr>
-              <w:t>6</w:t>
+              <w:t>4</w:t>
             </w:r>
             <w:r>
               <w:rPr>
@@ -1047,7 +1047,7 @@
                 <w:noProof/>
                 <w:webHidden/>
               </w:rPr>
-              <w:t>7</w:t>
+              <w:t>5</w:t>
             </w:r>
             <w:r>
               <w:rPr>
@@ -1128,20 +1128,17 @@
                 <w:noProof/>
                 <w:webHidden/>
               </w:rPr>
-            </w:r>
-            <w:r>
-              <w:rPr>
+              <w:fldChar w:fldCharType="separate"/>
+            </w:r>
+            <w:r>
+              <w:rPr>
+                <w:b/>
+                <w:bCs/>
                 <w:noProof/>
                 <w:webHidden/>
-              </w:rPr>
-              <w:fldChar w:fldCharType="separate"/>
-            </w:r>
-            <w:r>
-              <w:rPr>
-                <w:noProof/>
-                <w:webHidden/>
-              </w:rPr>
-              <w:t>7</w:t>
+                <w:lang w:val="en-US"/>
+              </w:rPr>
+              <w:t>Error! Bookmark not defined.</w:t>
             </w:r>
             <w:r>
               <w:rPr>
@@ -1363,7 +1360,7 @@
                 <w:noProof/>
                 <w:webHidden/>
               </w:rPr>
-              <w:t>8</w:t>
+              <w:t>7</w:t>
             </w:r>
             <w:r>
               <w:rPr>
@@ -1437,7 +1434,7 @@
                 <w:noProof/>
                 <w:webHidden/>
               </w:rPr>
-              <w:t>11</w:t>
+              <w:t>10</w:t>
             </w:r>
             <w:r>
               <w:rPr>
@@ -2658,10 +2655,7 @@
         </m:r>
       </m:oMath>
       <w:r>
-        <w:t xml:space="preserve"> </w:t>
-      </w:r>
-      <w:r>
-        <w:t xml:space="preserve">et </w:t>
+        <w:t xml:space="preserve"> et </w:t>
       </w:r>
       <m:oMath>
         <m:acc>
@@ -2750,13 +2744,7 @@
                   <w:rPr>
                     <w:rFonts w:ascii="Cambria Math" w:hAnsi="Cambria Math"/>
                   </w:rPr>
-                  <m:t>b,</m:t>
-                </m:r>
-                <m:r>
-                  <w:rPr>
-                    <w:rFonts w:ascii="Cambria Math" w:hAnsi="Cambria Math"/>
-                  </w:rPr>
-                  <m:t>0</m:t>
+                  <m:t>b,0</m:t>
                 </m:r>
               </m:sub>
             </m:sSub>
@@ -3016,19 +3004,7 @@
           <w:rPr>
             <w:rFonts w:ascii="Cambria Math" w:hAnsi="Cambria Math"/>
           </w:rPr>
-          <m:t>(</m:t>
-        </m:r>
-        <m:r>
-          <w:rPr>
-            <w:rFonts w:ascii="Cambria Math" w:hAnsi="Cambria Math"/>
-          </w:rPr>
-          <m:t>t</m:t>
-        </m:r>
-        <m:r>
-          <w:rPr>
-            <w:rFonts w:ascii="Cambria Math" w:hAnsi="Cambria Math"/>
-          </w:rPr>
-          <m:t>)</m:t>
+          <m:t>(t)</m:t>
         </m:r>
       </m:oMath>
       <w:r>
@@ -3039,19 +3015,7 @@
           <w:rPr>
             <w:rFonts w:ascii="Cambria Math" w:hAnsi="Cambria Math"/>
           </w:rPr>
-          <m:t>t</m:t>
-        </m:r>
-        <m:r>
-          <w:rPr>
-            <w:rFonts w:ascii="Cambria Math" w:hAnsi="Cambria Math"/>
-          </w:rPr>
-          <m:t xml:space="preserve"> </m:t>
-        </m:r>
-        <m:r>
-          <w:rPr>
-            <w:rFonts w:ascii="Cambria Math" w:hAnsi="Cambria Math"/>
-          </w:rPr>
-          <m:t xml:space="preserve">∈[ 0, </m:t>
+          <m:t xml:space="preserve">t ∈[ 0, </m:t>
         </m:r>
         <m:sSub>
           <m:sSubPr>
@@ -3067,13 +3031,7 @@
               <w:rPr>
                 <w:rFonts w:ascii="Cambria Math" w:hAnsi="Cambria Math"/>
               </w:rPr>
-              <m:t xml:space="preserve"> </m:t>
-            </m:r>
-            <m:r>
-              <w:rPr>
-                <w:rFonts w:ascii="Cambria Math" w:hAnsi="Cambria Math"/>
-              </w:rPr>
-              <m:t>t</m:t>
+              <m:t xml:space="preserve"> t</m:t>
             </m:r>
           </m:e>
           <m:sub>
@@ -3235,13 +3193,7 @@
             <w:rPr>
               <w:rFonts w:ascii="Cambria Math" w:hAnsi="Cambria Math"/>
             </w:rPr>
-            <m:t>* (</m:t>
-          </m:r>
-          <m:r>
-            <w:rPr>
-              <w:rFonts w:ascii="Cambria Math" w:hAnsi="Cambria Math"/>
-            </w:rPr>
-            <m:t xml:space="preserve"> </m:t>
+            <m:t xml:space="preserve">* ( </m:t>
           </m:r>
           <m:r>
             <m:rPr>
@@ -3295,13 +3247,7 @@
             <w:rPr>
               <w:rFonts w:ascii="Cambria Math" w:hAnsi="Cambria Math"/>
             </w:rPr>
-            <m:t xml:space="preserve"> +</m:t>
-          </m:r>
-          <m:r>
-            <w:rPr>
-              <w:rFonts w:ascii="Cambria Math" w:hAnsi="Cambria Math"/>
-            </w:rPr>
-            <m:t xml:space="preserve"> </m:t>
+            <m:t xml:space="preserve"> + </m:t>
           </m:r>
           <m:acc>
             <m:accPr>
@@ -3346,19 +3292,7 @@
             <w:rPr>
               <w:rFonts w:ascii="Cambria Math" w:hAnsi="Cambria Math"/>
             </w:rPr>
-            <m:t>(t)</m:t>
-          </m:r>
-          <m:r>
-            <w:rPr>
-              <w:rFonts w:ascii="Cambria Math" w:hAnsi="Cambria Math"/>
-            </w:rPr>
-            <m:t xml:space="preserve"> </m:t>
-          </m:r>
-          <m:r>
-            <w:rPr>
-              <w:rFonts w:ascii="Cambria Math" w:hAnsi="Cambria Math"/>
-            </w:rPr>
-            <m:t xml:space="preserve"> + </m:t>
+            <m:t xml:space="preserve">(t)  + </m:t>
           </m:r>
           <m:acc>
             <m:accPr>
@@ -3403,19 +3337,7 @@
             <w:rPr>
               <w:rFonts w:ascii="Cambria Math" w:hAnsi="Cambria Math"/>
             </w:rPr>
-            <m:t>(t)</m:t>
-          </m:r>
-          <m:r>
-            <w:rPr>
-              <w:rFonts w:ascii="Cambria Math" w:hAnsi="Cambria Math"/>
-            </w:rPr>
-            <m:t xml:space="preserve"> </m:t>
-          </m:r>
-          <m:r>
-            <w:rPr>
-              <w:rFonts w:ascii="Cambria Math" w:hAnsi="Cambria Math"/>
-            </w:rPr>
-            <m:t>)</m:t>
+            <m:t>(t) )</m:t>
           </m:r>
         </m:oMath>
       </m:oMathPara>
@@ -3482,19 +3404,7 @@
             <w:rPr>
               <w:rFonts w:ascii="Cambria Math" w:hAnsi="Cambria Math"/>
             </w:rPr>
-            <m:t xml:space="preserve">= </m:t>
-          </m:r>
-          <m:r>
-            <w:rPr>
-              <w:rFonts w:ascii="Cambria Math" w:hAnsi="Cambria Math"/>
-            </w:rPr>
-            <m:t>-</m:t>
-          </m:r>
-          <m:r>
-            <w:rPr>
-              <w:rFonts w:ascii="Cambria Math" w:hAnsi="Cambria Math"/>
-            </w:rPr>
-            <m:t xml:space="preserve"> </m:t>
+            <m:t xml:space="preserve">= - </m:t>
           </m:r>
           <m:sSub>
             <m:sSubPr>
@@ -3526,13 +3436,7 @@
             <w:rPr>
               <w:rFonts w:ascii="Cambria Math" w:hAnsi="Cambria Math"/>
             </w:rPr>
-            <m:t>g</m:t>
-          </m:r>
-          <m:r>
-            <w:rPr>
-              <w:rFonts w:ascii="Cambria Math" w:hAnsi="Cambria Math"/>
-            </w:rPr>
-            <m:t xml:space="preserve">* </m:t>
+            <m:t xml:space="preserve">g* </m:t>
           </m:r>
           <m:acc>
             <m:accPr>
@@ -3639,13 +3543,7 @@
             <w:rPr>
               <w:rFonts w:ascii="Cambria Math" w:hAnsi="Cambria Math"/>
             </w:rPr>
-            <m:t>=</m:t>
-          </m:r>
-          <m:r>
-            <w:rPr>
-              <w:rFonts w:ascii="Cambria Math" w:hAnsi="Cambria Math"/>
-            </w:rPr>
-            <m:t xml:space="preserve"> - </m:t>
+            <m:t xml:space="preserve">= - </m:t>
           </m:r>
           <m:sSub>
             <m:sSubPr>
@@ -3919,37 +3817,7 @@
             <w:rPr>
               <w:rFonts w:ascii="Cambria Math" w:hAnsi="Cambria Math"/>
             </w:rPr>
-            <m:t>A</m:t>
-          </m:r>
-          <m:r>
-            <w:rPr>
-              <w:rFonts w:ascii="Cambria Math" w:hAnsi="Cambria Math"/>
-            </w:rPr>
-            <m:t xml:space="preserve"> </m:t>
-          </m:r>
-          <m:r>
-            <w:rPr>
-              <w:rFonts w:ascii="Cambria Math" w:hAnsi="Cambria Math"/>
-            </w:rPr>
-            <m:t xml:space="preserve"> </m:t>
-          </m:r>
-          <m:r>
-            <w:rPr>
-              <w:rFonts w:ascii="Cambria Math" w:hAnsi="Cambria Math"/>
-            </w:rPr>
-            <m:t>et</m:t>
-          </m:r>
-          <m:r>
-            <w:rPr>
-              <w:rFonts w:ascii="Cambria Math" w:hAnsi="Cambria Math"/>
-            </w:rPr>
-            <m:t xml:space="preserve"> </m:t>
-          </m:r>
-          <m:r>
-            <w:rPr>
-              <w:rFonts w:ascii="Cambria Math" w:hAnsi="Cambria Math"/>
-            </w:rPr>
-            <m:t>A= π</m:t>
+            <m:t>A  et A= π</m:t>
           </m:r>
           <m:sSubSup>
             <m:sSubSupPr>
@@ -4234,13 +4102,7 @@
             <w:rPr>
               <w:rFonts w:ascii="Cambria Math" w:hAnsi="Cambria Math"/>
             </w:rPr>
-            <m:t>avec</m:t>
-          </m:r>
-          <m:r>
-            <w:rPr>
-              <w:rFonts w:ascii="Cambria Math" w:hAnsi="Cambria Math"/>
-            </w:rPr>
-            <m:t xml:space="preserve"> </m:t>
+            <m:t xml:space="preserve">avec </m:t>
           </m:r>
           <m:sSub>
             <m:sSubPr>
@@ -4272,13 +4134,7 @@
             <w:rPr>
               <w:rFonts w:ascii="Cambria Math" w:hAnsi="Cambria Math"/>
             </w:rPr>
-            <m:t xml:space="preserve">= </m:t>
-          </m:r>
-          <m:r>
-            <w:rPr>
-              <w:rFonts w:ascii="Cambria Math" w:hAnsi="Cambria Math"/>
-            </w:rPr>
-            <m:t>4π</m:t>
+            <m:t>= 4π</m:t>
           </m:r>
           <m:sSub>
             <m:sSubPr>
@@ -5178,13 +5034,7 @@
                           <w:rPr>
                             <w:rFonts w:ascii="Cambria Math" w:hAnsi="Cambria Math"/>
                           </w:rPr>
-                          <m:t>b,</m:t>
-                        </m:r>
-                        <m:r>
-                          <w:rPr>
-                            <w:rFonts w:ascii="Cambria Math" w:hAnsi="Cambria Math"/>
-                          </w:rPr>
-                          <m:t>x</m:t>
+                          <m:t>b,x</m:t>
                         </m:r>
                       </m:sub>
                     </m:sSub>
@@ -5220,13 +5070,7 @@
                           <w:rPr>
                             <w:rFonts w:ascii="Cambria Math" w:hAnsi="Cambria Math"/>
                           </w:rPr>
-                          <m:t>b,</m:t>
-                        </m:r>
-                        <m:r>
-                          <w:rPr>
-                            <w:rFonts w:ascii="Cambria Math" w:hAnsi="Cambria Math"/>
-                          </w:rPr>
-                          <m:t>y</m:t>
+                          <m:t>b,y</m:t>
                         </m:r>
                       </m:sub>
                     </m:sSub>
@@ -5281,13 +5125,7 @@
                                 <w:rPr>
                                   <w:rFonts w:ascii="Cambria Math" w:hAnsi="Cambria Math"/>
                                 </w:rPr>
-                                <m:t>b,</m:t>
-                              </m:r>
-                              <m:r>
-                                <w:rPr>
-                                  <w:rFonts w:ascii="Cambria Math" w:hAnsi="Cambria Math"/>
-                                </w:rPr>
-                                <m:t>z</m:t>
+                                <m:t>b,z</m:t>
                               </m:r>
                             </m:sub>
                           </m:sSub>
@@ -5323,13 +5161,7 @@
                                 <w:rPr>
                                   <w:rFonts w:ascii="Cambria Math" w:hAnsi="Cambria Math"/>
                                 </w:rPr>
-                                <m:t>b,</m:t>
-                              </m:r>
-                              <m:r>
-                                <w:rPr>
-                                  <w:rFonts w:ascii="Cambria Math" w:hAnsi="Cambria Math"/>
-                                </w:rPr>
-                                <m:t>x</m:t>
+                                <m:t>b,x</m:t>
                               </m:r>
                             </m:sub>
                           </m:sSub>
@@ -5384,13 +5216,7 @@
                                       <w:rPr>
                                         <w:rFonts w:ascii="Cambria Math" w:hAnsi="Cambria Math"/>
                                       </w:rPr>
-                                      <m:t>b,</m:t>
-                                    </m:r>
-                                    <m:r>
-                                      <w:rPr>
-                                        <w:rFonts w:ascii="Cambria Math" w:hAnsi="Cambria Math"/>
-                                      </w:rPr>
-                                      <m:t>y</m:t>
+                                      <m:t>b,y</m:t>
                                     </m:r>
                                   </m:sub>
                                 </m:sSub>
@@ -5426,13 +5252,7 @@
                                       <w:rPr>
                                         <w:rFonts w:ascii="Cambria Math" w:hAnsi="Cambria Math"/>
                                       </w:rPr>
-                                      <m:t>b,</m:t>
-                                    </m:r>
-                                    <m:r>
-                                      <w:rPr>
-                                        <w:rFonts w:ascii="Cambria Math" w:hAnsi="Cambria Math"/>
-                                      </w:rPr>
-                                      <m:t>z</m:t>
+                                      <m:t>b,z</m:t>
                                     </m:r>
                                   </m:sub>
                                 </m:sSub>
@@ -5457,13 +5277,7 @@
             <w:rPr>
               <w:rFonts w:ascii="Cambria Math" w:hAnsi="Cambria Math"/>
             </w:rPr>
-            <m:t xml:space="preserve">= </m:t>
-          </m:r>
-          <m:r>
-            <w:rPr>
-              <w:rFonts w:ascii="Cambria Math" w:hAnsi="Cambria Math"/>
-            </w:rPr>
-            <m:t xml:space="preserve"> </m:t>
+            <m:t xml:space="preserve">=  </m:t>
           </m:r>
           <m:d>
             <m:dPr>
@@ -6236,13 +6050,7 @@
                 <w:rPr>
                   <w:rFonts w:ascii="Cambria Math" w:hAnsi="Cambria Math"/>
                 </w:rPr>
-                <m:t>i</m:t>
-              </m:r>
-              <m:r>
-                <w:rPr>
-                  <w:rFonts w:ascii="Cambria Math" w:hAnsi="Cambria Math"/>
-                </w:rPr>
-                <m:t>+1</m:t>
+                <m:t>i+1</m:t>
               </m:r>
             </m:sub>
           </m:sSub>
@@ -6294,13 +6102,7 @@
             <w:rPr>
               <w:rFonts w:ascii="Cambria Math" w:hAnsi="Cambria Math"/>
             </w:rPr>
-            <m:t>dt=</m:t>
-          </m:r>
-          <m:r>
-            <w:rPr>
-              <w:rFonts w:ascii="Cambria Math" w:hAnsi="Cambria Math"/>
-            </w:rPr>
-            <m:t>1e-4</m:t>
+            <m:t>dt=1e-4</m:t>
           </m:r>
         </m:oMath>
       </m:oMathPara>
@@ -6832,13 +6634,7 @@
                 <w:rPr>
                   <w:rFonts w:ascii="Cambria Math" w:hAnsi="Cambria Math"/>
                 </w:rPr>
-                <m:t xml:space="preserve"> </m:t>
-              </m:r>
-              <m:r>
-                <w:rPr>
-                  <w:rFonts w:ascii="Cambria Math" w:hAnsi="Cambria Math"/>
-                </w:rPr>
-                <m:t xml:space="preserve">, </m:t>
+                <m:t xml:space="preserve"> , </m:t>
               </m:r>
               <m:sSub>
                 <m:sSubPr>
@@ -6854,13 +6650,7 @@
                     <w:rPr>
                       <w:rFonts w:ascii="Cambria Math" w:hAnsi="Cambria Math"/>
                     </w:rPr>
-                    <m:t xml:space="preserve"> </m:t>
-                  </m:r>
-                  <m:r>
-                    <w:rPr>
-                      <w:rFonts w:ascii="Cambria Math" w:hAnsi="Cambria Math"/>
-                    </w:rPr>
-                    <m:t>t</m:t>
+                    <m:t xml:space="preserve"> t</m:t>
                   </m:r>
                 </m:e>
                 <m:sub>
@@ -7021,13 +6811,7 @@
                 <w:rPr>
                   <w:rFonts w:ascii="Cambria Math" w:hAnsi="Cambria Math"/>
                 </w:rPr>
-                <m:t xml:space="preserve"> </m:t>
-              </m:r>
-              <m:r>
-                <w:rPr>
-                  <w:rFonts w:ascii="Cambria Math" w:hAnsi="Cambria Math"/>
-                </w:rPr>
-                <m:t xml:space="preserve">+ </m:t>
+                <m:t xml:space="preserve"> + </m:t>
               </m:r>
               <m:f>
                 <m:fPr>
@@ -7104,13 +6888,7 @@
                 <w:rPr>
                   <w:rFonts w:ascii="Cambria Math" w:hAnsi="Cambria Math"/>
                 </w:rPr>
-                <m:t xml:space="preserve"> </m:t>
-              </m:r>
-              <m:r>
-                <w:rPr>
-                  <w:rFonts w:ascii="Cambria Math" w:hAnsi="Cambria Math"/>
-                </w:rPr>
-                <m:t xml:space="preserve">, </m:t>
+                <m:t xml:space="preserve"> , </m:t>
               </m:r>
               <m:sSub>
                 <m:sSubPr>
@@ -7319,13 +7097,7 @@
                 <w:rPr>
                   <w:rFonts w:ascii="Cambria Math" w:hAnsi="Cambria Math"/>
                 </w:rPr>
-                <m:t xml:space="preserve"> </m:t>
-              </m:r>
-              <m:r>
-                <w:rPr>
-                  <w:rFonts w:ascii="Cambria Math" w:hAnsi="Cambria Math"/>
-                </w:rPr>
-                <m:t xml:space="preserve">+ </m:t>
+                <m:t xml:space="preserve"> + </m:t>
               </m:r>
               <m:f>
                 <m:fPr>
@@ -7434,13 +7206,7 @@
                 <w:rPr>
                   <w:rFonts w:ascii="Cambria Math" w:hAnsi="Cambria Math"/>
                 </w:rPr>
-                <m:t xml:space="preserve"> </m:t>
-              </m:r>
-              <m:r>
-                <w:rPr>
-                  <w:rFonts w:ascii="Cambria Math" w:hAnsi="Cambria Math"/>
-                </w:rPr>
-                <m:t xml:space="preserve">+ </m:t>
+                <m:t xml:space="preserve"> + </m:t>
               </m:r>
               <m:f>
                 <m:fPr>
@@ -7623,19 +7389,7 @@
                 <w:rPr>
                   <w:rFonts w:ascii="Cambria Math" w:hAnsi="Cambria Math"/>
                 </w:rPr>
-                <m:t xml:space="preserve"> + </m:t>
-              </m:r>
-              <m:r>
-                <w:rPr>
-                  <w:rFonts w:ascii="Cambria Math" w:hAnsi="Cambria Math"/>
-                </w:rPr>
-                <m:t>dt*</m:t>
-              </m:r>
-              <m:r>
-                <w:rPr>
-                  <w:rFonts w:ascii="Cambria Math" w:hAnsi="Cambria Math"/>
-                </w:rPr>
-                <m:t xml:space="preserve"> </m:t>
+                <m:t xml:space="preserve"> + dt* </m:t>
               </m:r>
               <m:acc>
                 <m:accPr>
@@ -7712,13 +7466,7 @@
                 <w:rPr>
                   <w:rFonts w:ascii="Cambria Math" w:hAnsi="Cambria Math"/>
                 </w:rPr>
-                <m:t>+dt</m:t>
-              </m:r>
-              <m:r>
-                <w:rPr>
-                  <w:rFonts w:ascii="Cambria Math" w:hAnsi="Cambria Math"/>
-                </w:rPr>
-                <m:t xml:space="preserve"> </m:t>
+                <m:t xml:space="preserve">+dt </m:t>
               </m:r>
             </m:e>
           </m:d>
@@ -8506,13 +8254,7 @@
                 <w:rPr>
                   <w:rFonts w:ascii="Cambria Math" w:hAnsi="Cambria Math"/>
                 </w:rPr>
-                <m:t xml:space="preserve"> </m:t>
-              </m:r>
-              <m:r>
-                <w:rPr>
-                  <w:rFonts w:ascii="Cambria Math" w:hAnsi="Cambria Math"/>
-                </w:rPr>
-                <m:t xml:space="preserve">+ </m:t>
+                <m:t xml:space="preserve"> + </m:t>
               </m:r>
               <m:sSub>
                 <m:sSubPr>
@@ -8629,13 +8371,7 @@
                           <w:rPr>
                             <w:rFonts w:ascii="Cambria Math" w:hAnsi="Cambria Math"/>
                           </w:rPr>
-                          <m:t xml:space="preserve">0 </m:t>
-                        </m:r>
-                        <m:r>
-                          <w:rPr>
-                            <w:rFonts w:ascii="Cambria Math" w:hAnsi="Cambria Math"/>
-                          </w:rPr>
-                          <m:t>≤</m:t>
+                          <m:t>0 ≤</m:t>
                         </m:r>
                         <m:sSub>
                           <m:sSubPr>
@@ -8765,13 +8501,7 @@
                               <w:rPr>
                                 <w:rFonts w:ascii="Cambria Math" w:hAnsi="Cambria Math"/>
                               </w:rPr>
-                              <m:t>b,</m:t>
-                            </m:r>
-                            <m:r>
-                              <w:rPr>
-                                <w:rFonts w:ascii="Cambria Math" w:hAnsi="Cambria Math"/>
-                              </w:rPr>
-                              <m:t>y</m:t>
+                              <m:t>b,y</m:t>
                             </m:r>
                           </m:sub>
                         </m:sSub>
@@ -9096,13 +8826,7 @@
                 <w:rPr>
                   <w:rFonts w:ascii="Cambria Math" w:hAnsi="Cambria Math"/>
                 </w:rPr>
-                <m:t>-</m:t>
-              </m:r>
-              <m:r>
-                <w:rPr>
-                  <w:rFonts w:ascii="Cambria Math" w:hAnsi="Cambria Math"/>
-                </w:rPr>
-                <m:t xml:space="preserve"> </m:t>
+                <m:t xml:space="preserve">- </m:t>
               </m:r>
               <m:sSub>
                 <m:sSubPr>
@@ -9376,13 +9100,7 @@
                             <w:rPr>
                               <w:rFonts w:ascii="Cambria Math" w:hAnsi="Cambria Math"/>
                             </w:rPr>
-                            <m:t>+</m:t>
-                          </m:r>
-                          <m:r>
-                            <w:rPr>
-                              <w:rFonts w:ascii="Cambria Math" w:hAnsi="Cambria Math"/>
-                            </w:rPr>
-                            <m:t xml:space="preserve"> </m:t>
+                            <m:t xml:space="preserve">+ </m:t>
                           </m:r>
                           <m:sSub>
                             <m:sSubPr>
@@ -9436,13 +9154,7 @@
                                 <w:rPr>
                                   <w:rFonts w:ascii="Cambria Math" w:hAnsi="Cambria Math"/>
                                 </w:rPr>
-                                <m:t>filet</m:t>
-                              </m:r>
-                              <m:r>
-                                <w:rPr>
-                                  <w:rFonts w:ascii="Cambria Math" w:hAnsi="Cambria Math"/>
-                                </w:rPr>
-                                <m:t>,   min</m:t>
+                                <m:t>filet,   min</m:t>
                               </m:r>
                             </m:sub>
                           </m:sSub>
@@ -9474,13 +9186,7 @@
                                 <w:rPr>
                                   <w:rFonts w:ascii="Cambria Math" w:hAnsi="Cambria Math"/>
                                 </w:rPr>
-                                <m:t>b,</m:t>
-                              </m:r>
-                              <m:r>
-                                <w:rPr>
-                                  <w:rFonts w:ascii="Cambria Math" w:hAnsi="Cambria Math"/>
-                                </w:rPr>
-                                <m:t>y</m:t>
+                                <m:t>b,y</m:t>
                               </m:r>
                             </m:sub>
                           </m:sSub>
@@ -9526,13 +9232,7 @@
                             <w:rPr>
                               <w:rFonts w:ascii="Cambria Math" w:hAnsi="Cambria Math"/>
                             </w:rPr>
-                            <m:t>≤</m:t>
-                          </m:r>
-                          <m:r>
-                            <w:rPr>
-                              <w:rFonts w:ascii="Cambria Math" w:hAnsi="Cambria Math"/>
-                            </w:rPr>
-                            <m:t xml:space="preserve"> </m:t>
+                            <m:t xml:space="preserve">≤ </m:t>
                           </m:r>
                           <m:sSub>
                             <m:sSubPr>
@@ -9556,13 +9256,7 @@
                                 <w:rPr>
                                   <w:rFonts w:ascii="Cambria Math" w:hAnsi="Cambria Math"/>
                                 </w:rPr>
-                                <m:t>filet</m:t>
-                              </m:r>
-                              <m:r>
-                                <w:rPr>
-                                  <w:rFonts w:ascii="Cambria Math" w:hAnsi="Cambria Math"/>
-                                </w:rPr>
-                                <m:t>,   max</m:t>
+                                <m:t>filet,   max</m:t>
                               </m:r>
                             </m:sub>
                           </m:sSub>
@@ -9592,19 +9286,7 @@
                                 <w:rPr>
                                   <w:rFonts w:ascii="Cambria Math" w:hAnsi="Cambria Math"/>
                                 </w:rPr>
-                                <m:t>filet</m:t>
-                              </m:r>
-                              <m:r>
-                                <w:rPr>
-                                  <w:rFonts w:ascii="Cambria Math" w:hAnsi="Cambria Math"/>
-                                </w:rPr>
-                                <m:t>,</m:t>
-                              </m:r>
-                              <m:r>
-                                <w:rPr>
-                                  <w:rFonts w:ascii="Cambria Math" w:hAnsi="Cambria Math"/>
-                                </w:rPr>
-                                <m:t xml:space="preserve">   bas</m:t>
+                                <m:t>filet,   bas</m:t>
                               </m:r>
                             </m:sub>
                           </m:sSub>
@@ -9668,13 +9350,7 @@
                                 <w:rPr>
                                   <w:rFonts w:ascii="Cambria Math" w:hAnsi="Cambria Math"/>
                                 </w:rPr>
-                                <m:t>b,</m:t>
-                              </m:r>
-                              <m:r>
-                                <w:rPr>
-                                  <w:rFonts w:ascii="Cambria Math" w:hAnsi="Cambria Math"/>
-                                </w:rPr>
-                                <m:t>z</m:t>
+                                <m:t>b,z</m:t>
                               </m:r>
                             </m:sub>
                           </m:sSub>
@@ -9744,13 +9420,7 @@
                                 <w:rPr>
                                   <w:rFonts w:ascii="Cambria Math" w:hAnsi="Cambria Math"/>
                                 </w:rPr>
-                                <m:t xml:space="preserve">filet,   </m:t>
-                              </m:r>
-                              <m:r>
-                                <w:rPr>
-                                  <w:rFonts w:ascii="Cambria Math" w:hAnsi="Cambria Math"/>
-                                </w:rPr>
-                                <m:t>haut</m:t>
+                                <m:t>filet,   haut</m:t>
                               </m:r>
                             </m:sub>
                           </m:sSub>
@@ -9758,13 +9428,7 @@
                             <w:rPr>
                               <w:rFonts w:ascii="Cambria Math" w:hAnsi="Cambria Math"/>
                             </w:rPr>
-                            <m:t>+</m:t>
-                          </m:r>
-                          <m:r>
-                            <w:rPr>
-                              <w:rFonts w:ascii="Cambria Math" w:hAnsi="Cambria Math"/>
-                            </w:rPr>
-                            <m:t xml:space="preserve"> </m:t>
+                            <m:t xml:space="preserve">+ </m:t>
                           </m:r>
                           <m:sSub>
                             <m:sSubPr>
@@ -10096,10 +9760,7 @@
         </m:r>
       </m:oMath>
       <w:r>
-        <w:t xml:space="preserve"> </w:t>
-      </w:r>
-      <w:r>
-        <w:t xml:space="preserve">est également relevée. </w:t>
+        <w:t xml:space="preserve"> est également relevée. </w:t>
       </w:r>
     </w:p>
     <w:p/>
@@ -13831,7 +13492,7 @@
           <w:noProof/>
         </w:rPr>
         <w:drawing>
-          <wp:anchor distT="0" distB="0" distL="114300" distR="114300" simplePos="0" relativeHeight="251681793" behindDoc="1" locked="0" layoutInCell="1" allowOverlap="1" wp14:anchorId="711D7B1F" wp14:editId="27393DED">
+          <wp:anchor distT="0" distB="0" distL="114300" distR="114300" simplePos="0" relativeHeight="251681793" behindDoc="1" locked="0" layoutInCell="1" allowOverlap="1" wp14:anchorId="711D7B1F" wp14:editId="3DCF0760">
             <wp:simplePos x="0" y="0"/>
             <wp:positionH relativeFrom="margin">
               <wp:posOffset>1631950</wp:posOffset>
@@ -18857,12 +18518,7 @@
 </file>
 
 <file path=customXml/item1.xml><?xml version="1.0" encoding="utf-8"?>
-<?mso-contentType ?>
-<FormTemplates xmlns="http://schemas.microsoft.com/sharepoint/v3/contenttype/forms">
-  <Display>DocumentLibraryForm</Display>
-  <Edit>DocumentLibraryForm</Edit>
-  <New>DocumentLibraryForm</New>
-</FormTemplates>
+<b:Sources xmlns:b="http://schemas.openxmlformats.org/officeDocument/2006/bibliography" xmlns="http://schemas.openxmlformats.org/officeDocument/2006/bibliography" SelectedStyle="\APASixthEditionOfficeOnline.xsl" StyleName="APA" Version="6"/>
 </file>
 
 <file path=customXml/item2.xml><?xml version="1.0" encoding="utf-8"?>
@@ -19101,7 +18757,12 @@
 </file>
 
 <file path=customXml/item3.xml><?xml version="1.0" encoding="utf-8"?>
-<b:Sources xmlns:b="http://schemas.openxmlformats.org/officeDocument/2006/bibliography" xmlns="http://schemas.openxmlformats.org/officeDocument/2006/bibliography" SelectedStyle="\APASixthEditionOfficeOnline.xsl" StyleName="APA" Version="6"/>
+<?mso-contentType ?>
+<FormTemplates xmlns="http://schemas.microsoft.com/sharepoint/v3/contenttype/forms">
+  <Display>DocumentLibraryForm</Display>
+  <Edit>DocumentLibraryForm</Edit>
+  <New>DocumentLibraryForm</New>
+</FormTemplates>
 </file>
 
 <file path=customXml/item4.xml><?xml version="1.0" encoding="utf-8"?>
@@ -19111,9 +18772,9 @@
 </file>
 
 <file path=customXml/itemProps1.xml><?xml version="1.0" encoding="utf-8"?>
-<ds:datastoreItem xmlns:ds="http://schemas.openxmlformats.org/officeDocument/2006/customXml" ds:itemID="{C5E93821-0856-4864-8D0A-946D385C5AE8}">
+<ds:datastoreItem xmlns:ds="http://schemas.openxmlformats.org/officeDocument/2006/customXml" ds:itemID="{A547AB3E-71CC-4B3D-A55B-00F8CD9E832C}">
   <ds:schemaRefs>
-    <ds:schemaRef ds:uri="http://schemas.microsoft.com/sharepoint/v3/contenttype/forms"/>
+    <ds:schemaRef ds:uri="http://schemas.openxmlformats.org/officeDocument/2006/bibliography"/>
   </ds:schemaRefs>
 </ds:datastoreItem>
 </file>
@@ -19138,9 +18799,9 @@
 </file>
 
 <file path=customXml/itemProps3.xml><?xml version="1.0" encoding="utf-8"?>
-<ds:datastoreItem xmlns:ds="http://schemas.openxmlformats.org/officeDocument/2006/customXml" ds:itemID="{A547AB3E-71CC-4B3D-A55B-00F8CD9E832C}">
+<ds:datastoreItem xmlns:ds="http://schemas.openxmlformats.org/officeDocument/2006/customXml" ds:itemID="{C5E93821-0856-4864-8D0A-946D385C5AE8}">
   <ds:schemaRefs>
-    <ds:schemaRef ds:uri="http://schemas.openxmlformats.org/officeDocument/2006/bibliography"/>
+    <ds:schemaRef ds:uri="http://schemas.microsoft.com/sharepoint/v3/contenttype/forms"/>
   </ds:schemaRefs>
 </ds:datastoreItem>
 </file>

</xml_diff>